<commit_message>
update DFATest.cpp and log
</commit_message>
<xml_diff>
--- a/translation/转移关系分析.docx
+++ b/translation/转移关系分析.docx
@@ -435,9 +435,6 @@
                             <w:p>
                               <w:pPr>
                                 <w:jc w:val="center"/>
-                                <w:rPr>
-                                  <w:rFonts w:hint="eastAsia"/>
-                                </w:rPr>
                               </w:pPr>
                               <w:r>
                                 <w:rPr>
@@ -553,7 +550,6 @@
                               <w:pPr>
                                 <w:jc w:val="center"/>
                                 <w:rPr>
-                                  <w:rFonts w:hint="eastAsia"/>
                                   <w:color w:val="FFFFFF" w:themeColor="background1"/>
                                 </w:rPr>
                               </w:pPr>
@@ -722,9 +718,6 @@
                       <w:p>
                         <w:pPr>
                           <w:jc w:val="center"/>
-                          <w:rPr>
-                            <w:rFonts w:hint="eastAsia"/>
-                          </w:rPr>
                         </w:pPr>
                         <w:r>
                           <w:rPr>
@@ -776,7 +769,6 @@
                         <w:pPr>
                           <w:jc w:val="center"/>
                           <w:rPr>
-                            <w:rFonts w:hint="eastAsia"/>
                             <w:color w:val="FFFFFF" w:themeColor="background1"/>
                           </w:rPr>
                         </w:pPr>
@@ -822,11 +814,6 @@
             <w:tcW w:w="1379" w:type="dxa"/>
           </w:tcPr>
           <w:p>
-            <w:pPr>
-              <w:rPr>
-                <w:rFonts w:hint="eastAsia"/>
-              </w:rPr>
-            </w:pPr>
             <w:r>
               <w:rPr>
                 <w:rFonts w:hint="eastAsia"/>
@@ -840,11 +827,6 @@
             <w:tcW w:w="2221" w:type="dxa"/>
           </w:tcPr>
           <w:p>
-            <w:pPr>
-              <w:rPr>
-                <w:rFonts w:hint="eastAsia"/>
-              </w:rPr>
-            </w:pPr>
             <w:r>
               <w:rPr>
                 <w:rFonts w:hint="eastAsia"/>
@@ -858,11 +840,6 @@
             <w:tcW w:w="2393" w:type="dxa"/>
           </w:tcPr>
           <w:p>
-            <w:pPr>
-              <w:rPr>
-                <w:rFonts w:hint="eastAsia"/>
-              </w:rPr>
-            </w:pPr>
             <w:r>
               <w:rPr>
                 <w:rFonts w:hint="eastAsia"/>
@@ -876,11 +853,6 @@
             <w:tcW w:w="2307" w:type="dxa"/>
           </w:tcPr>
           <w:p>
-            <w:pPr>
-              <w:rPr>
-                <w:rFonts w:hint="eastAsia"/>
-              </w:rPr>
-            </w:pPr>
             <w:r>
               <w:rPr>
                 <w:rFonts w:hint="eastAsia"/>
@@ -899,11 +871,6 @@
             <w:tcW w:w="1379" w:type="dxa"/>
           </w:tcPr>
           <w:p>
-            <w:pPr>
-              <w:rPr>
-                <w:rFonts w:hint="eastAsia"/>
-              </w:rPr>
-            </w:pPr>
             <w:r>
               <w:t>P</w:t>
             </w:r>
@@ -920,11 +887,6 @@
             <w:tcW w:w="2221" w:type="dxa"/>
           </w:tcPr>
           <w:p>
-            <w:pPr>
-              <w:rPr>
-                <w:rFonts w:hint="eastAsia"/>
-              </w:rPr>
-            </w:pPr>
             <w:r>
               <w:rPr>
                 <w:rFonts w:hint="eastAsia"/>
@@ -938,11 +900,6 @@
             <w:tcW w:w="2393" w:type="dxa"/>
           </w:tcPr>
           <w:p>
-            <w:pPr>
-              <w:rPr>
-                <w:rFonts w:hint="eastAsia"/>
-              </w:rPr>
-            </w:pPr>
             <w:r>
               <w:rPr>
                 <w:rFonts w:hint="eastAsia"/>
@@ -956,11 +913,6 @@
             <w:tcW w:w="2307" w:type="dxa"/>
           </w:tcPr>
           <w:p>
-            <w:pPr>
-              <w:rPr>
-                <w:rFonts w:hint="eastAsia"/>
-              </w:rPr>
-            </w:pPr>
             <w:r>
               <w:rPr>
                 <w:rFonts w:hint="eastAsia"/>
@@ -979,11 +931,6 @@
             <w:tcW w:w="1379" w:type="dxa"/>
           </w:tcPr>
           <w:p>
-            <w:pPr>
-              <w:rPr>
-                <w:rFonts w:hint="eastAsia"/>
-              </w:rPr>
-            </w:pPr>
             <w:r>
               <w:t>P</w:t>
             </w:r>
@@ -1000,11 +947,6 @@
             <w:tcW w:w="2221" w:type="dxa"/>
           </w:tcPr>
           <w:p>
-            <w:pPr>
-              <w:rPr>
-                <w:rFonts w:hint="eastAsia"/>
-              </w:rPr>
-            </w:pPr>
             <w:r>
               <w:rPr>
                 <w:rFonts w:hint="eastAsia"/>
@@ -1018,11 +960,6 @@
             <w:tcW w:w="2393" w:type="dxa"/>
           </w:tcPr>
           <w:p>
-            <w:pPr>
-              <w:rPr>
-                <w:rFonts w:hint="eastAsia"/>
-              </w:rPr>
-            </w:pPr>
             <w:r>
               <w:rPr>
                 <w:rFonts w:hint="eastAsia"/>
@@ -1036,11 +973,6 @@
             <w:tcW w:w="2307" w:type="dxa"/>
           </w:tcPr>
           <w:p>
-            <w:pPr>
-              <w:rPr>
-                <w:rFonts w:hint="eastAsia"/>
-              </w:rPr>
-            </w:pPr>
             <w:r>
               <w:rPr>
                 <w:rFonts w:hint="eastAsia"/>
@@ -1059,11 +991,6 @@
             <w:tcW w:w="1379" w:type="dxa"/>
           </w:tcPr>
           <w:p>
-            <w:pPr>
-              <w:rPr>
-                <w:rFonts w:hint="eastAsia"/>
-              </w:rPr>
-            </w:pPr>
             <w:r>
               <w:t>P</w:t>
             </w:r>
@@ -1080,11 +1007,6 @@
             <w:tcW w:w="2221" w:type="dxa"/>
           </w:tcPr>
           <w:p>
-            <w:pPr>
-              <w:rPr>
-                <w:rFonts w:hint="eastAsia"/>
-              </w:rPr>
-            </w:pPr>
             <w:r>
               <w:rPr>
                 <w:rFonts w:hint="eastAsia"/>
@@ -1098,11 +1020,6 @@
             <w:tcW w:w="2393" w:type="dxa"/>
           </w:tcPr>
           <w:p>
-            <w:pPr>
-              <w:rPr>
-                <w:rFonts w:hint="eastAsia"/>
-              </w:rPr>
-            </w:pPr>
             <w:r>
               <w:rPr>
                 <w:rFonts w:hint="eastAsia"/>
@@ -1131,21 +1048,16 @@
         <w:pBdr>
           <w:bottom w:val="single" w:sz="12" w:space="1" w:color="auto"/>
         </w:pBdr>
-        <w:rPr>
-          <w:rFonts w:hint="eastAsia"/>
-        </w:rPr>
-      </w:pPr>
-      <w:bookmarkStart w:id="0" w:name="_GoBack"/>
-      <w:bookmarkEnd w:id="0"/>
-    </w:p>
-    <w:p>
-      <w:pPr>
-        <w:autoSpaceDE w:val="0"/>
-        <w:autoSpaceDN w:val="0"/>
-        <w:adjustRightInd w:val="0"/>
-        <w:jc w:val="left"/>
-        <w:rPr>
-          <w:rFonts w:ascii="Consolas" w:eastAsia="新宋体" w:hAnsi="Consolas" w:cs="新宋体" w:hint="eastAsia"/>
+      </w:pPr>
+    </w:p>
+    <w:p>
+      <w:pPr>
+        <w:autoSpaceDE w:val="0"/>
+        <w:autoSpaceDN w:val="0"/>
+        <w:adjustRightInd w:val="0"/>
+        <w:jc w:val="left"/>
+        <w:rPr>
+          <w:rFonts w:ascii="Consolas" w:eastAsia="新宋体" w:hAnsi="Consolas" w:cs="新宋体"/>
           <w:color w:val="008000"/>
           <w:kern w:val="0"/>
           <w:sz w:val="19"/>
@@ -3846,7 +3758,7 @@
         <w:adjustRightInd w:val="0"/>
         <w:jc w:val="left"/>
         <w:rPr>
-          <w:rFonts w:ascii="Consolas" w:eastAsia="新宋体" w:hAnsi="Consolas" w:cs="新宋体" w:hint="eastAsia"/>
+          <w:rFonts w:ascii="Consolas" w:eastAsia="新宋体" w:hAnsi="Consolas" w:cs="新宋体"/>
           <w:color w:val="0000FF"/>
           <w:kern w:val="0"/>
           <w:sz w:val="19"/>
@@ -10547,9 +10459,569 @@
     <w:p>
       <w:pPr>
         <w:rPr>
+          <w:rFonts w:ascii="Consolas" w:hAnsi="Consolas"/>
+        </w:rPr>
+      </w:pPr>
+    </w:p>
+    <w:tbl>
+      <w:tblPr>
+        <w:tblStyle w:val="a3"/>
+        <w:tblW w:w="0" w:type="auto"/>
+        <w:tblLook w:val="04A0" w:firstRow="1" w:lastRow="0" w:firstColumn="1" w:lastColumn="0" w:noHBand="0" w:noVBand="1"/>
+      </w:tblPr>
+      <w:tblGrid>
+        <w:gridCol w:w="8296"/>
+      </w:tblGrid>
+      <w:tr>
+        <w:tc>
+          <w:tcPr>
+            <w:tcW w:w="8296" w:type="dxa"/>
+          </w:tcPr>
+          <w:p>
+            <w:pPr>
+              <w:autoSpaceDE w:val="0"/>
+              <w:autoSpaceDN w:val="0"/>
+              <w:adjustRightInd w:val="0"/>
+              <w:jc w:val="left"/>
+              <w:rPr>
+                <w:rFonts w:ascii="Consolas" w:eastAsia="新宋体" w:hAnsi="Consolas" w:cs="新宋体"/>
+                <w:color w:val="000000"/>
+                <w:kern w:val="0"/>
+                <w:sz w:val="19"/>
+                <w:szCs w:val="19"/>
+              </w:rPr>
+            </w:pPr>
+            <w:r>
+              <w:rPr>
+                <w:rFonts w:ascii="Consolas" w:eastAsia="新宋体" w:hAnsi="Consolas" w:cs="新宋体"/>
+                <w:color w:val="0000FF"/>
+                <w:kern w:val="0"/>
+                <w:sz w:val="19"/>
+                <w:szCs w:val="19"/>
+              </w:rPr>
+              <w:t>enum</w:t>
+            </w:r>
+            <w:r>
+              <w:rPr>
+                <w:rFonts w:ascii="Consolas" w:eastAsia="新宋体" w:hAnsi="Consolas" w:cs="新宋体"/>
+                <w:color w:val="000000"/>
+                <w:kern w:val="0"/>
+                <w:sz w:val="19"/>
+                <w:szCs w:val="19"/>
+              </w:rPr>
+              <w:t xml:space="preserve"> </w:t>
+            </w:r>
+            <w:r>
+              <w:rPr>
+                <w:rFonts w:ascii="Consolas" w:eastAsia="新宋体" w:hAnsi="Consolas" w:cs="新宋体"/>
+                <w:color w:val="2B91AF"/>
+                <w:kern w:val="0"/>
+                <w:sz w:val="19"/>
+                <w:szCs w:val="19"/>
+              </w:rPr>
+              <w:t>REops</w:t>
+            </w:r>
+          </w:p>
+          <w:p>
+            <w:pPr>
+              <w:autoSpaceDE w:val="0"/>
+              <w:autoSpaceDN w:val="0"/>
+              <w:adjustRightInd w:val="0"/>
+              <w:jc w:val="left"/>
+              <w:rPr>
+                <w:rFonts w:ascii="Consolas" w:eastAsia="新宋体" w:hAnsi="Consolas" w:cs="新宋体"/>
+                <w:color w:val="000000"/>
+                <w:kern w:val="0"/>
+                <w:sz w:val="19"/>
+                <w:szCs w:val="19"/>
+              </w:rPr>
+            </w:pPr>
+            <w:r>
+              <w:rPr>
+                <w:rFonts w:ascii="Consolas" w:eastAsia="新宋体" w:hAnsi="Consolas" w:cs="新宋体"/>
+                <w:color w:val="000000"/>
+                <w:kern w:val="0"/>
+                <w:sz w:val="19"/>
+                <w:szCs w:val="19"/>
+              </w:rPr>
+              <w:t>{</w:t>
+            </w:r>
+          </w:p>
+          <w:p>
+            <w:pPr>
+              <w:autoSpaceDE w:val="0"/>
+              <w:autoSpaceDN w:val="0"/>
+              <w:adjustRightInd w:val="0"/>
+              <w:jc w:val="left"/>
+              <w:rPr>
+                <w:rFonts w:ascii="Consolas" w:eastAsia="新宋体" w:hAnsi="Consolas" w:cs="新宋体"/>
+                <w:color w:val="000000"/>
+                <w:kern w:val="0"/>
+                <w:sz w:val="19"/>
+                <w:szCs w:val="19"/>
+              </w:rPr>
+            </w:pPr>
+            <w:r>
+              <w:rPr>
+                <w:rFonts w:ascii="Consolas" w:eastAsia="新宋体" w:hAnsi="Consolas" w:cs="新宋体"/>
+                <w:color w:val="000000"/>
+                <w:kern w:val="0"/>
+                <w:sz w:val="19"/>
+                <w:szCs w:val="19"/>
+              </w:rPr>
+              <w:tab/>
+            </w:r>
+            <w:r>
+              <w:rPr>
+                <w:rFonts w:ascii="Consolas" w:eastAsia="新宋体" w:hAnsi="Consolas" w:cs="新宋体"/>
+                <w:color w:val="2F4F4F"/>
+                <w:kern w:val="0"/>
+                <w:sz w:val="19"/>
+                <w:szCs w:val="19"/>
+              </w:rPr>
+              <w:t>EPSILON</w:t>
+            </w:r>
+            <w:r>
+              <w:rPr>
+                <w:rFonts w:ascii="Consolas" w:eastAsia="新宋体" w:hAnsi="Consolas" w:cs="新宋体"/>
+                <w:color w:val="000000"/>
+                <w:kern w:val="0"/>
+                <w:sz w:val="19"/>
+                <w:szCs w:val="19"/>
+              </w:rPr>
+              <w:t xml:space="preserve">, </w:t>
+            </w:r>
+            <w:r>
+              <w:rPr>
+                <w:rFonts w:ascii="Consolas" w:eastAsia="新宋体" w:hAnsi="Consolas" w:cs="新宋体"/>
+                <w:color w:val="008000"/>
+                <w:kern w:val="0"/>
+                <w:sz w:val="19"/>
+                <w:szCs w:val="19"/>
+              </w:rPr>
+              <w:t>// constant, epsilon</w:t>
+            </w:r>
+          </w:p>
+          <w:p>
+            <w:pPr>
+              <w:autoSpaceDE w:val="0"/>
+              <w:autoSpaceDN w:val="0"/>
+              <w:adjustRightInd w:val="0"/>
+              <w:jc w:val="left"/>
+              <w:rPr>
+                <w:rFonts w:ascii="Consolas" w:eastAsia="新宋体" w:hAnsi="Consolas" w:cs="新宋体"/>
+                <w:color w:val="000000"/>
+                <w:kern w:val="0"/>
+                <w:sz w:val="19"/>
+                <w:szCs w:val="19"/>
+              </w:rPr>
+            </w:pPr>
+            <w:r>
+              <w:rPr>
+                <w:rFonts w:ascii="Consolas" w:eastAsia="新宋体" w:hAnsi="Consolas" w:cs="新宋体"/>
+                <w:color w:val="000000"/>
+                <w:kern w:val="0"/>
+                <w:sz w:val="19"/>
+                <w:szCs w:val="19"/>
+              </w:rPr>
+              <w:tab/>
+            </w:r>
+            <w:r>
+              <w:rPr>
+                <w:rFonts w:ascii="Consolas" w:eastAsia="新宋体" w:hAnsi="Consolas" w:cs="新宋体"/>
+                <w:color w:val="2F4F4F"/>
+                <w:kern w:val="0"/>
+                <w:sz w:val="19"/>
+                <w:szCs w:val="19"/>
+              </w:rPr>
+              <w:t>EMPTY</w:t>
+            </w:r>
+            <w:r>
+              <w:rPr>
+                <w:rFonts w:ascii="Consolas" w:eastAsia="新宋体" w:hAnsi="Consolas" w:cs="新宋体"/>
+                <w:color w:val="000000"/>
+                <w:kern w:val="0"/>
+                <w:sz w:val="19"/>
+                <w:szCs w:val="19"/>
+              </w:rPr>
+              <w:t xml:space="preserve">,   </w:t>
+            </w:r>
+            <w:r>
+              <w:rPr>
+                <w:rFonts w:ascii="Consolas" w:eastAsia="新宋体" w:hAnsi="Consolas" w:cs="新宋体"/>
+                <w:color w:val="008000"/>
+                <w:kern w:val="0"/>
+                <w:sz w:val="19"/>
+                <w:szCs w:val="19"/>
+              </w:rPr>
+              <w:t>// constant, empty</w:t>
+            </w:r>
+          </w:p>
+          <w:p>
+            <w:pPr>
+              <w:autoSpaceDE w:val="0"/>
+              <w:autoSpaceDN w:val="0"/>
+              <w:adjustRightInd w:val="0"/>
+              <w:jc w:val="left"/>
+              <w:rPr>
+                <w:rFonts w:ascii="Consolas" w:eastAsia="新宋体" w:hAnsi="Consolas" w:cs="新宋体"/>
+                <w:color w:val="000000"/>
+                <w:kern w:val="0"/>
+                <w:sz w:val="19"/>
+                <w:szCs w:val="19"/>
+              </w:rPr>
+            </w:pPr>
+            <w:r>
+              <w:rPr>
+                <w:rFonts w:ascii="Consolas" w:eastAsia="新宋体" w:hAnsi="Consolas" w:cs="新宋体"/>
+                <w:color w:val="000000"/>
+                <w:kern w:val="0"/>
+                <w:sz w:val="19"/>
+                <w:szCs w:val="19"/>
+              </w:rPr>
+              <w:tab/>
+            </w:r>
+            <w:r>
+              <w:rPr>
+                <w:rFonts w:ascii="Consolas" w:eastAsia="新宋体" w:hAnsi="Consolas" w:cs="新宋体"/>
+                <w:color w:val="2F4F4F"/>
+                <w:kern w:val="0"/>
+                <w:sz w:val="19"/>
+                <w:szCs w:val="19"/>
+              </w:rPr>
+              <w:t>SYMBOL</w:t>
+            </w:r>
+            <w:r>
+              <w:rPr>
+                <w:rFonts w:ascii="Consolas" w:eastAsia="新宋体" w:hAnsi="Consolas" w:cs="新宋体"/>
+                <w:color w:val="000000"/>
+                <w:kern w:val="0"/>
+                <w:sz w:val="19"/>
+                <w:szCs w:val="19"/>
+              </w:rPr>
+              <w:t xml:space="preserve">,  </w:t>
+            </w:r>
+            <w:r>
+              <w:rPr>
+                <w:rFonts w:ascii="Consolas" w:eastAsia="新宋体" w:hAnsi="Consolas" w:cs="新宋体"/>
+                <w:color w:val="008000"/>
+                <w:kern w:val="0"/>
+                <w:sz w:val="19"/>
+                <w:szCs w:val="19"/>
+              </w:rPr>
+              <w:t>// constant, CharRange, a1,a2,...,an</w:t>
+            </w:r>
+          </w:p>
+          <w:p>
+            <w:pPr>
+              <w:autoSpaceDE w:val="0"/>
+              <w:autoSpaceDN w:val="0"/>
+              <w:adjustRightInd w:val="0"/>
+              <w:jc w:val="left"/>
+              <w:rPr>
+                <w:rFonts w:ascii="Consolas" w:eastAsia="新宋体" w:hAnsi="Consolas" w:cs="新宋体"/>
+                <w:color w:val="000000"/>
+                <w:kern w:val="0"/>
+                <w:sz w:val="19"/>
+                <w:szCs w:val="19"/>
+              </w:rPr>
+            </w:pPr>
+            <w:r>
+              <w:rPr>
+                <w:rFonts w:ascii="Consolas" w:eastAsia="新宋体" w:hAnsi="Consolas" w:cs="新宋体"/>
+                <w:color w:val="000000"/>
+                <w:kern w:val="0"/>
+                <w:sz w:val="19"/>
+                <w:szCs w:val="19"/>
+              </w:rPr>
+              <w:tab/>
+            </w:r>
+            <w:r>
+              <w:rPr>
+                <w:rFonts w:ascii="Consolas" w:eastAsia="新宋体" w:hAnsi="Consolas" w:cs="新宋体"/>
+                <w:color w:val="2F4F4F"/>
+                <w:kern w:val="0"/>
+                <w:sz w:val="19"/>
+                <w:szCs w:val="19"/>
+              </w:rPr>
+              <w:t>OR</w:t>
+            </w:r>
+            <w:r>
+              <w:rPr>
+                <w:rFonts w:ascii="Consolas" w:eastAsia="新宋体" w:hAnsi="Consolas" w:cs="新宋体"/>
+                <w:color w:val="000000"/>
+                <w:kern w:val="0"/>
+                <w:sz w:val="19"/>
+                <w:szCs w:val="19"/>
+              </w:rPr>
+              <w:t xml:space="preserve">,      </w:t>
+            </w:r>
+            <w:r>
+              <w:rPr>
+                <w:rFonts w:ascii="Consolas" w:eastAsia="新宋体" w:hAnsi="Consolas" w:cs="新宋体"/>
+                <w:color w:val="008000"/>
+                <w:kern w:val="0"/>
+                <w:sz w:val="19"/>
+                <w:szCs w:val="19"/>
+              </w:rPr>
+              <w:t xml:space="preserve">// binary operator, |: or(union) operator,Reg x Reg --&gt; Reg </w:t>
+            </w:r>
+          </w:p>
+          <w:p>
+            <w:pPr>
+              <w:autoSpaceDE w:val="0"/>
+              <w:autoSpaceDN w:val="0"/>
+              <w:adjustRightInd w:val="0"/>
+              <w:jc w:val="left"/>
+              <w:rPr>
+                <w:rFonts w:ascii="Consolas" w:eastAsia="新宋体" w:hAnsi="Consolas" w:cs="新宋体"/>
+                <w:color w:val="000000"/>
+                <w:kern w:val="0"/>
+                <w:sz w:val="19"/>
+                <w:szCs w:val="19"/>
+              </w:rPr>
+            </w:pPr>
+            <w:r>
+              <w:rPr>
+                <w:rFonts w:ascii="Consolas" w:eastAsia="新宋体" w:hAnsi="Consolas" w:cs="新宋体"/>
+                <w:color w:val="000000"/>
+                <w:kern w:val="0"/>
+                <w:sz w:val="19"/>
+                <w:szCs w:val="19"/>
+              </w:rPr>
+              <w:tab/>
+            </w:r>
+            <w:r>
+              <w:rPr>
+                <w:rFonts w:ascii="Consolas" w:eastAsia="新宋体" w:hAnsi="Consolas" w:cs="新宋体"/>
+                <w:color w:val="2F4F4F"/>
+                <w:kern w:val="0"/>
+                <w:sz w:val="19"/>
+                <w:szCs w:val="19"/>
+              </w:rPr>
+              <w:t>CONCAT</w:t>
+            </w:r>
+            <w:r>
+              <w:rPr>
+                <w:rFonts w:ascii="Consolas" w:eastAsia="新宋体" w:hAnsi="Consolas" w:cs="新宋体"/>
+                <w:color w:val="000000"/>
+                <w:kern w:val="0"/>
+                <w:sz w:val="19"/>
+                <w:szCs w:val="19"/>
+              </w:rPr>
+              <w:t xml:space="preserve">,  </w:t>
+            </w:r>
+            <w:r>
+              <w:rPr>
+                <w:rFonts w:ascii="Consolas" w:eastAsia="新宋体" w:hAnsi="Consolas" w:cs="新宋体"/>
+                <w:color w:val="008000"/>
+                <w:kern w:val="0"/>
+                <w:sz w:val="19"/>
+                <w:szCs w:val="19"/>
+              </w:rPr>
+              <w:t>// binary operator, dot operator, Reg x Reg --&gt; Reg</w:t>
+            </w:r>
+          </w:p>
+          <w:p>
+            <w:pPr>
+              <w:autoSpaceDE w:val="0"/>
+              <w:autoSpaceDN w:val="0"/>
+              <w:adjustRightInd w:val="0"/>
+              <w:jc w:val="left"/>
+              <w:rPr>
+                <w:rFonts w:ascii="Consolas" w:eastAsia="新宋体" w:hAnsi="Consolas" w:cs="新宋体"/>
+                <w:color w:val="000000"/>
+                <w:kern w:val="0"/>
+                <w:sz w:val="19"/>
+                <w:szCs w:val="19"/>
+              </w:rPr>
+            </w:pPr>
+            <w:r>
+              <w:rPr>
+                <w:rFonts w:ascii="Consolas" w:eastAsia="新宋体" w:hAnsi="Consolas" w:cs="新宋体"/>
+                <w:color w:val="000000"/>
+                <w:kern w:val="0"/>
+                <w:sz w:val="19"/>
+                <w:szCs w:val="19"/>
+              </w:rPr>
+              <w:tab/>
+            </w:r>
+            <w:r>
+              <w:rPr>
+                <w:rFonts w:ascii="Consolas" w:eastAsia="新宋体" w:hAnsi="Consolas" w:cs="新宋体"/>
+                <w:color w:val="2F4F4F"/>
+                <w:kern w:val="0"/>
+                <w:sz w:val="19"/>
+                <w:szCs w:val="19"/>
+              </w:rPr>
+              <w:t>STAR</w:t>
+            </w:r>
+            <w:r>
+              <w:rPr>
+                <w:rFonts w:ascii="Consolas" w:eastAsia="新宋体" w:hAnsi="Consolas" w:cs="新宋体"/>
+                <w:color w:val="000000"/>
+                <w:kern w:val="0"/>
+                <w:sz w:val="19"/>
+                <w:szCs w:val="19"/>
+              </w:rPr>
+              <w:t xml:space="preserve">,    </w:t>
+            </w:r>
+            <w:r>
+              <w:rPr>
+                <w:rFonts w:ascii="Consolas" w:eastAsia="新宋体" w:hAnsi="Consolas" w:cs="新宋体"/>
+                <w:color w:val="008000"/>
+                <w:kern w:val="0"/>
+                <w:sz w:val="19"/>
+                <w:szCs w:val="19"/>
+              </w:rPr>
+              <w:t>// unary operator, *: Reg --&gt; Reg</w:t>
+            </w:r>
+          </w:p>
+          <w:p>
+            <w:pPr>
+              <w:autoSpaceDE w:val="0"/>
+              <w:autoSpaceDN w:val="0"/>
+              <w:adjustRightInd w:val="0"/>
+              <w:jc w:val="left"/>
+              <w:rPr>
+                <w:rFonts w:ascii="Consolas" w:eastAsia="新宋体" w:hAnsi="Consolas" w:cs="新宋体"/>
+                <w:color w:val="000000"/>
+                <w:kern w:val="0"/>
+                <w:sz w:val="19"/>
+                <w:szCs w:val="19"/>
+              </w:rPr>
+            </w:pPr>
+            <w:r>
+              <w:rPr>
+                <w:rFonts w:ascii="Consolas" w:eastAsia="新宋体" w:hAnsi="Consolas" w:cs="新宋体"/>
+                <w:color w:val="000000"/>
+                <w:kern w:val="0"/>
+                <w:sz w:val="19"/>
+                <w:szCs w:val="19"/>
+              </w:rPr>
+              <w:tab/>
+            </w:r>
+            <w:r>
+              <w:rPr>
+                <w:rFonts w:ascii="Consolas" w:eastAsia="新宋体" w:hAnsi="Consolas" w:cs="新宋体"/>
+                <w:color w:val="2F4F4F"/>
+                <w:kern w:val="0"/>
+                <w:sz w:val="19"/>
+                <w:szCs w:val="19"/>
+              </w:rPr>
+              <w:t>PLUS</w:t>
+            </w:r>
+            <w:r>
+              <w:rPr>
+                <w:rFonts w:ascii="Consolas" w:eastAsia="新宋体" w:hAnsi="Consolas" w:cs="新宋体"/>
+                <w:color w:val="000000"/>
+                <w:kern w:val="0"/>
+                <w:sz w:val="19"/>
+                <w:szCs w:val="19"/>
+              </w:rPr>
+              <w:t xml:space="preserve">,    </w:t>
+            </w:r>
+            <w:r>
+              <w:rPr>
+                <w:rFonts w:ascii="Consolas" w:eastAsia="新宋体" w:hAnsi="Consolas" w:cs="新宋体"/>
+                <w:color w:val="008000"/>
+                <w:kern w:val="0"/>
+                <w:sz w:val="19"/>
+                <w:szCs w:val="19"/>
+              </w:rPr>
+              <w:t>// unary operator, +: Reg --&gt; Reg</w:t>
+            </w:r>
+          </w:p>
+          <w:p>
+            <w:pPr>
+              <w:autoSpaceDE w:val="0"/>
+              <w:autoSpaceDN w:val="0"/>
+              <w:adjustRightInd w:val="0"/>
+              <w:jc w:val="left"/>
+              <w:rPr>
+                <w:rFonts w:ascii="Consolas" w:eastAsia="新宋体" w:hAnsi="Consolas" w:cs="新宋体"/>
+                <w:color w:val="000000"/>
+                <w:kern w:val="0"/>
+                <w:sz w:val="19"/>
+                <w:szCs w:val="19"/>
+              </w:rPr>
+            </w:pPr>
+            <w:r>
+              <w:rPr>
+                <w:rFonts w:ascii="Consolas" w:eastAsia="新宋体" w:hAnsi="Consolas" w:cs="新宋体"/>
+                <w:color w:val="000000"/>
+                <w:kern w:val="0"/>
+                <w:sz w:val="19"/>
+                <w:szCs w:val="19"/>
+              </w:rPr>
+              <w:tab/>
+            </w:r>
+            <w:r>
+              <w:rPr>
+                <w:rFonts w:ascii="Consolas" w:eastAsia="新宋体" w:hAnsi="Consolas" w:cs="新宋体"/>
+                <w:color w:val="2F4F4F"/>
+                <w:kern w:val="0"/>
+                <w:sz w:val="19"/>
+                <w:szCs w:val="19"/>
+              </w:rPr>
+              <w:t>QUESTION</w:t>
+            </w:r>
+            <w:r>
+              <w:rPr>
+                <w:rFonts w:ascii="Consolas" w:eastAsia="新宋体" w:hAnsi="Consolas" w:cs="新宋体"/>
+                <w:color w:val="000000"/>
+                <w:kern w:val="0"/>
+                <w:sz w:val="19"/>
+                <w:szCs w:val="19"/>
+              </w:rPr>
+              <w:t xml:space="preserve"> </w:t>
+            </w:r>
+            <w:r>
+              <w:rPr>
+                <w:rFonts w:ascii="Consolas" w:eastAsia="新宋体" w:hAnsi="Consolas" w:cs="新宋体"/>
+                <w:color w:val="008000"/>
+                <w:kern w:val="0"/>
+                <w:sz w:val="19"/>
+                <w:szCs w:val="19"/>
+              </w:rPr>
+              <w:t>// unary operator, ?: Reg --&gt; Reg</w:t>
+            </w:r>
+          </w:p>
+          <w:p>
+            <w:pPr>
+              <w:rPr>
+                <w:rFonts w:ascii="Consolas" w:hAnsi="Consolas" w:hint="eastAsia"/>
+              </w:rPr>
+            </w:pPr>
+            <w:r>
+              <w:rPr>
+                <w:rFonts w:ascii="Consolas" w:eastAsia="新宋体" w:hAnsi="Consolas" w:cs="新宋体"/>
+                <w:color w:val="000000"/>
+                <w:kern w:val="0"/>
+                <w:sz w:val="19"/>
+                <w:szCs w:val="19"/>
+              </w:rPr>
+              <w:t>};</w:t>
+            </w:r>
+          </w:p>
+        </w:tc>
+      </w:tr>
+    </w:tbl>
+    <w:p>
+      <w:pPr>
+        <w:rPr>
+          <w:rFonts w:ascii="Consolas" w:hAnsi="Consolas"/>
+        </w:rPr>
+      </w:pPr>
+    </w:p>
+    <w:p>
+      <w:pPr>
+        <w:rPr>
           <w:rFonts w:ascii="Consolas" w:hAnsi="Consolas" w:hint="eastAsia"/>
         </w:rPr>
       </w:pPr>
+      <w:bookmarkStart w:id="0" w:name="_GoBack"/>
+      <w:bookmarkEnd w:id="0"/>
     </w:p>
     <w:sectPr>
       <w:pgSz w:w="11906" w:h="16838"/>

</xml_diff>